<commit_message>
Auto commit on 2025-04-09
</commit_message>
<xml_diff>
--- a/网络计算技术/网络计算技术实验二-姓名-学号.docx
+++ b/网络计算技术/网络计算技术实验二-姓名-学号.docx
@@ -157,7 +157,26 @@
           <w:szCs w:val="30"/>
           <w:u w:val="single"/>
         </w:rPr>
-        <w:t xml:space="preserve">              </w:t>
+        <w:t xml:space="preserve">            </w:t>
+      </w:r>
+      <w:r>
+        <w:rPr>
+          <w:rFonts w:hint="eastAsia" w:ascii="Tahoma" w:hAnsi="Tahoma" w:cs="Tahoma"/>
+          <w:sz w:val="30"/>
+          <w:szCs w:val="30"/>
+          <w:u w:val="single"/>
+          <w:lang w:val="en-US" w:eastAsia="zh-CN"/>
+        </w:rPr>
+        <w:t>通信工程</w:t>
+      </w:r>
+      <w:r>
+        <w:rPr>
+          <w:rFonts w:hint="eastAsia" w:ascii="Tahoma" w:hAnsi="Tahoma" w:cs="Tahoma"/>
+          <w:sz w:val="30"/>
+          <w:szCs w:val="30"/>
+          <w:u w:val="single"/>
+        </w:rPr>
+        <w:t xml:space="preserve">  </w:t>
       </w:r>
       <w:r>
         <w:rPr>
@@ -166,7 +185,7 @@
           <w:szCs w:val="30"/>
           <w:u w:val="single"/>
         </w:rPr>
-        <w:t xml:space="preserve">      </w:t>
+        <w:t xml:space="preserve">     </w:t>
       </w:r>
     </w:p>
     <w:p>
@@ -202,18 +221,178 @@
           <w:szCs w:val="30"/>
           <w:u w:val="single"/>
         </w:rPr>
+        <w:t xml:space="preserve">     </w:t>
+      </w:r>
+      <w:r>
+        <w:rPr>
+          <w:rFonts w:hint="eastAsia" w:ascii="Tahoma" w:hAnsi="Tahoma" w:cs="Tahoma"/>
+          <w:sz w:val="30"/>
+          <w:szCs w:val="30"/>
+          <w:u w:val="single"/>
+          <w:lang w:val="en-US" w:eastAsia="zh-CN"/>
+        </w:rPr>
+        <w:t>2022级</w:t>
+      </w:r>
+      <w:r>
+        <w:rPr>
+          <w:rFonts w:ascii="Tahoma" w:hAnsi="Tahoma" w:cs="Tahoma"/>
+          <w:sz w:val="30"/>
+          <w:szCs w:val="30"/>
+          <w:u w:val="single"/>
+        </w:rPr>
+        <w:t xml:space="preserve">       </w:t>
+      </w:r>
+    </w:p>
+    <w:p>
+      <w:pPr>
+        <w:ind w:firstLine="900" w:firstLineChars="300"/>
+        <w:rPr>
+          <w:rFonts w:ascii="Tahoma" w:hAnsi="Tahoma" w:cs="Tahoma"/>
+          <w:sz w:val="30"/>
+          <w:szCs w:val="30"/>
+          <w:u w:val="single"/>
+        </w:rPr>
+      </w:pPr>
+      <w:r>
+        <w:rPr>
+          <w:rFonts w:hint="eastAsia" w:ascii="Tahoma" w:hAnsi="Tahoma" w:cs="Tahoma"/>
+          <w:sz w:val="30"/>
+          <w:szCs w:val="30"/>
+        </w:rPr>
+        <w:t>学    号：</w:t>
+      </w:r>
+      <w:r>
+        <w:rPr>
+          <w:rFonts w:hint="eastAsia" w:ascii="Tahoma" w:hAnsi="Tahoma" w:cs="Tahoma"/>
+          <w:sz w:val="30"/>
+          <w:szCs w:val="30"/>
+          <w:u w:val="single"/>
+        </w:rPr>
+        <w:t xml:space="preserve">            </w:t>
+      </w:r>
+      <w:r>
+        <w:rPr>
+          <w:rFonts w:hint="eastAsia" w:ascii="Tahoma" w:hAnsi="Tahoma" w:cs="Tahoma"/>
+          <w:sz w:val="30"/>
+          <w:szCs w:val="30"/>
+          <w:u w:val="single"/>
+          <w:lang w:val="en-US" w:eastAsia="zh-CN"/>
+        </w:rPr>
+        <w:t>20221060041</w:t>
+      </w:r>
+      <w:r>
+        <w:rPr>
+          <w:rFonts w:hint="eastAsia" w:ascii="Tahoma" w:hAnsi="Tahoma" w:cs="Tahoma"/>
+          <w:sz w:val="30"/>
+          <w:szCs w:val="30"/>
+          <w:u w:val="single"/>
+        </w:rPr>
+        <w:t xml:space="preserve">   </w:t>
+      </w:r>
+    </w:p>
+    <w:p>
+      <w:pPr>
+        <w:ind w:firstLine="900" w:firstLineChars="300"/>
+        <w:rPr>
+          <w:rFonts w:ascii="Tahoma" w:hAnsi="Tahoma" w:cs="Tahoma"/>
+          <w:sz w:val="30"/>
+          <w:szCs w:val="30"/>
+          <w:u w:val="single"/>
+        </w:rPr>
+      </w:pPr>
+      <w:r>
+        <w:rPr>
+          <w:rFonts w:hint="eastAsia" w:ascii="Tahoma" w:hAnsi="Tahoma" w:cs="Tahoma"/>
+          <w:sz w:val="30"/>
+          <w:szCs w:val="30"/>
+        </w:rPr>
+        <w:t>姓    名：</w:t>
+      </w:r>
+      <w:r>
+        <w:rPr>
+          <w:rFonts w:hint="eastAsia" w:ascii="Tahoma" w:hAnsi="Tahoma" w:cs="Tahoma"/>
+          <w:sz w:val="30"/>
+          <w:szCs w:val="30"/>
+          <w:u w:val="single"/>
+        </w:rPr>
         <w:t xml:space="preserve">               </w:t>
       </w:r>
-    </w:p>
-    <w:p>
-      <w:pPr>
-        <w:ind w:firstLine="900" w:firstLineChars="300"/>
+      <w:r>
+        <w:rPr>
+          <w:rFonts w:hint="eastAsia" w:ascii="Tahoma" w:hAnsi="Tahoma" w:cs="Tahoma"/>
+          <w:sz w:val="30"/>
+          <w:szCs w:val="30"/>
+          <w:u w:val="single"/>
+          <w:lang w:val="en-US" w:eastAsia="zh-CN"/>
+        </w:rPr>
+        <w:t>何予琦</w:t>
+      </w:r>
+      <w:r>
+        <w:rPr>
+          <w:rFonts w:hint="eastAsia" w:ascii="Tahoma" w:hAnsi="Tahoma" w:cs="Tahoma"/>
+          <w:sz w:val="30"/>
+          <w:szCs w:val="30"/>
+          <w:u w:val="single"/>
+        </w:rPr>
+        <w:t xml:space="preserve"> </w:t>
+      </w:r>
+      <w:r>
         <w:rPr>
           <w:rFonts w:ascii="Tahoma" w:hAnsi="Tahoma" w:cs="Tahoma"/>
           <w:sz w:val="30"/>
           <w:szCs w:val="30"/>
           <w:u w:val="single"/>
         </w:rPr>
+        <w:t xml:space="preserve">     </w:t>
+      </w:r>
+    </w:p>
+    <w:p>
+      <w:pPr>
+        <w:rPr>
+          <w:rFonts w:ascii="Tahoma" w:hAnsi="Tahoma" w:cs="Tahoma"/>
+          <w:sz w:val="30"/>
+          <w:szCs w:val="30"/>
+        </w:rPr>
+      </w:pPr>
+    </w:p>
+    <w:p>
+      <w:pPr>
+        <w:ind w:firstLine="3000" w:firstLineChars="1000"/>
+        <w:rPr>
+          <w:rFonts w:ascii="Tahoma" w:hAnsi="Tahoma" w:cs="Tahoma"/>
+          <w:sz w:val="30"/>
+          <w:szCs w:val="30"/>
+        </w:rPr>
+      </w:pPr>
+    </w:p>
+    <w:p>
+      <w:pPr>
+        <w:ind w:firstLine="3000" w:firstLineChars="1000"/>
+        <w:rPr>
+          <w:rFonts w:ascii="Tahoma" w:hAnsi="Tahoma" w:cs="Tahoma"/>
+          <w:sz w:val="30"/>
+          <w:szCs w:val="30"/>
+        </w:rPr>
+      </w:pPr>
+    </w:p>
+    <w:p>
+      <w:pPr>
+        <w:ind w:firstLine="3000" w:firstLineChars="1000"/>
+        <w:rPr>
+          <w:rFonts w:ascii="Tahoma" w:hAnsi="Tahoma" w:cs="Tahoma"/>
+          <w:sz w:val="30"/>
+          <w:szCs w:val="30"/>
+        </w:rPr>
+      </w:pPr>
+    </w:p>
+    <w:p>
+      <w:pPr>
+        <w:ind w:firstLine="3000" w:firstLineChars="1000"/>
+        <w:rPr>
+          <w:rFonts w:ascii="Tahoma" w:hAnsi="Tahoma" w:cs="Tahoma"/>
+          <w:sz w:val="30"/>
+          <w:szCs w:val="30"/>
+        </w:rPr>
       </w:pPr>
       <w:r>
         <w:rPr>
@@ -221,118 +400,49 @@
           <w:sz w:val="30"/>
           <w:szCs w:val="30"/>
         </w:rPr>
-        <w:t>学    号：</w:t>
+        <w:t>2</w:t>
+      </w:r>
+      <w:r>
+        <w:rPr>
+          <w:rFonts w:ascii="Tahoma" w:hAnsi="Tahoma" w:cs="Tahoma"/>
+          <w:sz w:val="30"/>
+          <w:szCs w:val="30"/>
+        </w:rPr>
+        <w:t>0</w:t>
       </w:r>
       <w:r>
         <w:rPr>
           <w:rFonts w:hint="eastAsia" w:ascii="Tahoma" w:hAnsi="Tahoma" w:cs="Tahoma"/>
           <w:sz w:val="30"/>
           <w:szCs w:val="30"/>
-          <w:u w:val="single"/>
-        </w:rPr>
-        <w:t xml:space="preserve">               </w:t>
-      </w:r>
-    </w:p>
-    <w:p>
-      <w:pPr>
-        <w:ind w:firstLine="900" w:firstLineChars="300"/>
-        <w:rPr>
-          <w:rFonts w:ascii="Tahoma" w:hAnsi="Tahoma" w:cs="Tahoma"/>
-          <w:sz w:val="30"/>
-          <w:szCs w:val="30"/>
-          <w:u w:val="single"/>
-        </w:rPr>
-      </w:pPr>
+        </w:rPr>
+        <w:t>2</w:t>
+      </w:r>
       <w:r>
         <w:rPr>
           <w:rFonts w:hint="eastAsia" w:ascii="Tahoma" w:hAnsi="Tahoma" w:cs="Tahoma"/>
           <w:sz w:val="30"/>
           <w:szCs w:val="30"/>
-        </w:rPr>
-        <w:t>姓    名：</w:t>
+          <w:lang w:val="en-US" w:eastAsia="zh-CN"/>
+        </w:rPr>
+        <w:t>5</w:t>
       </w:r>
       <w:r>
         <w:rPr>
           <w:rFonts w:hint="eastAsia" w:ascii="Tahoma" w:hAnsi="Tahoma" w:cs="Tahoma"/>
           <w:sz w:val="30"/>
           <w:szCs w:val="30"/>
-          <w:u w:val="single"/>
-        </w:rPr>
-        <w:t xml:space="preserve">                </w:t>
-      </w:r>
-      <w:r>
-        <w:rPr>
-          <w:rFonts w:ascii="Tahoma" w:hAnsi="Tahoma" w:cs="Tahoma"/>
-          <w:sz w:val="30"/>
-          <w:szCs w:val="30"/>
-          <w:u w:val="single"/>
-        </w:rPr>
-        <w:t xml:space="preserve">     </w:t>
-      </w:r>
-    </w:p>
-    <w:p>
-      <w:pPr>
-        <w:rPr>
-          <w:rFonts w:ascii="Tahoma" w:hAnsi="Tahoma" w:cs="Tahoma"/>
-          <w:sz w:val="30"/>
-          <w:szCs w:val="30"/>
-        </w:rPr>
-      </w:pPr>
-    </w:p>
-    <w:p>
-      <w:pPr>
-        <w:ind w:firstLine="3000" w:firstLineChars="1000"/>
-        <w:rPr>
-          <w:rFonts w:ascii="Tahoma" w:hAnsi="Tahoma" w:cs="Tahoma"/>
-          <w:sz w:val="30"/>
-          <w:szCs w:val="30"/>
-        </w:rPr>
-      </w:pPr>
-    </w:p>
-    <w:p>
-      <w:pPr>
-        <w:ind w:firstLine="3000" w:firstLineChars="1000"/>
-        <w:rPr>
-          <w:rFonts w:ascii="Tahoma" w:hAnsi="Tahoma" w:cs="Tahoma"/>
-          <w:sz w:val="30"/>
-          <w:szCs w:val="30"/>
-        </w:rPr>
-      </w:pPr>
-    </w:p>
-    <w:p>
-      <w:pPr>
-        <w:ind w:firstLine="3000" w:firstLineChars="1000"/>
-        <w:rPr>
-          <w:rFonts w:ascii="Tahoma" w:hAnsi="Tahoma" w:cs="Tahoma"/>
-          <w:sz w:val="30"/>
-          <w:szCs w:val="30"/>
-        </w:rPr>
-      </w:pPr>
-    </w:p>
-    <w:p>
-      <w:pPr>
-        <w:ind w:firstLine="3000" w:firstLineChars="1000"/>
-        <w:rPr>
-          <w:rFonts w:ascii="Tahoma" w:hAnsi="Tahoma" w:cs="Tahoma"/>
-          <w:sz w:val="30"/>
-          <w:szCs w:val="30"/>
-        </w:rPr>
-      </w:pPr>
+        </w:rPr>
+        <w:t xml:space="preserve">年 </w:t>
+      </w:r>
       <w:r>
         <w:rPr>
           <w:rFonts w:hint="eastAsia" w:ascii="Tahoma" w:hAnsi="Tahoma" w:cs="Tahoma"/>
           <w:sz w:val="30"/>
           <w:szCs w:val="30"/>
-        </w:rPr>
-        <w:t>2</w:t>
-      </w:r>
-      <w:r>
-        <w:rPr>
-          <w:rFonts w:ascii="Tahoma" w:hAnsi="Tahoma" w:cs="Tahoma"/>
-          <w:sz w:val="30"/>
-          <w:szCs w:val="30"/>
-        </w:rPr>
-        <w:t>0</w:t>
+          <w:lang w:val="en-US" w:eastAsia="zh-CN"/>
+        </w:rPr>
+        <w:t>4</w:t>
       </w:r>
       <w:r>
         <w:rPr>
@@ -340,7 +450,7 @@
           <w:sz w:val="30"/>
           <w:szCs w:val="30"/>
         </w:rPr>
-        <w:t>2</w:t>
+        <w:t xml:space="preserve">月 </w:t>
       </w:r>
       <w:r>
         <w:rPr>
@@ -349,23 +459,7 @@
           <w:szCs w:val="30"/>
           <w:lang w:val="en-US" w:eastAsia="zh-CN"/>
         </w:rPr>
-        <w:t>5</w:t>
-      </w:r>
-      <w:r>
-        <w:rPr>
-          <w:rFonts w:hint="eastAsia" w:ascii="Tahoma" w:hAnsi="Tahoma" w:cs="Tahoma"/>
-          <w:sz w:val="30"/>
-          <w:szCs w:val="30"/>
-        </w:rPr>
-        <w:t xml:space="preserve">年 月 </w:t>
-      </w:r>
-      <w:r>
-        <w:rPr>
-          <w:rFonts w:ascii="Tahoma" w:hAnsi="Tahoma" w:cs="Tahoma"/>
-          <w:sz w:val="30"/>
-          <w:szCs w:val="30"/>
-        </w:rPr>
-        <w:t xml:space="preserve">  </w:t>
+        <w:t xml:space="preserve">9 </w:t>
       </w:r>
       <w:r>
         <w:rPr>
@@ -542,6 +636,29 @@
     <w:p>
       <w:pPr>
         <w:numPr>
+          <w:ilvl w:val="0"/>
+          <w:numId w:val="0"/>
+        </w:numPr>
+        <w:ind w:left="420" w:leftChars="0" w:firstLine="360" w:firstLineChars="200"/>
+        <w:jc w:val="left"/>
+        <w:rPr>
+          <w:rFonts w:ascii="宋体" w:hAnsi="宋体" w:eastAsia="宋体"/>
+          <w:sz w:val="18"/>
+          <w:szCs w:val="18"/>
+        </w:rPr>
+      </w:pPr>
+      <w:r>
+        <w:rPr>
+          <w:rFonts w:hint="eastAsia" w:ascii="宋体" w:hAnsi="宋体" w:eastAsia="宋体"/>
+          <w:sz w:val="18"/>
+          <w:szCs w:val="18"/>
+        </w:rPr>
+        <w:t>容器是应用程序及其依赖项的轻量级、可移植的运行环境。​它利用操作系统级的虚拟化技术，在共享同一操作系统内核的基础上，为应用程序提供隔离的环境。​这意味着多个容器可以在同一主机上运行，但彼此独立，互不干扰。​容器的启动和停止速度非常快，适合于敏捷开发和持续部署的需求。</w:t>
+      </w:r>
+    </w:p>
+    <w:p>
+      <w:pPr>
+        <w:numPr>
           <w:ilvl w:val="1"/>
           <w:numId w:val="2"/>
         </w:numPr>
@@ -560,136 +677,1140 @@
         </w:rPr>
         <w:t>Docker镜像</w:t>
       </w:r>
+    </w:p>
+    <w:p>
+      <w:pPr>
+        <w:numPr>
+          <w:ilvl w:val="0"/>
+          <w:numId w:val="0"/>
+        </w:numPr>
+        <w:ind w:left="420" w:leftChars="0" w:firstLine="360" w:firstLineChars="200"/>
+        <w:jc w:val="left"/>
+        <w:rPr>
+          <w:rFonts w:ascii="宋体" w:hAnsi="宋体" w:eastAsia="宋体"/>
+          <w:sz w:val="18"/>
+          <w:szCs w:val="18"/>
+        </w:rPr>
+      </w:pPr>
+      <w:r>
+        <w:rPr>
+          <w:rFonts w:hint="eastAsia" w:ascii="宋体" w:hAnsi="宋体" w:eastAsia="宋体"/>
+          <w:sz w:val="18"/>
+          <w:szCs w:val="18"/>
+        </w:rPr>
+        <w:t>Docker 镜像是一个只读的模板，包含了运行应用程序所需的所有内容，包括代码、运行时、库和依赖项。镜像由多个层组成，每一层代表文件系统的增量修改。当创建新的镜像时，只需添加新的层，而不会影响已有的层。​这种分层结构使得镜像的构建和传输更加高效。​镜像是容器的基础，容器是镜像的运行实例。</w:t>
+      </w:r>
+    </w:p>
+    <w:p>
+      <w:pPr>
+        <w:numPr>
+          <w:ilvl w:val="1"/>
+          <w:numId w:val="2"/>
+        </w:numPr>
+        <w:jc w:val="left"/>
+        <w:rPr>
+          <w:rFonts w:ascii="宋体" w:hAnsi="宋体" w:eastAsia="宋体"/>
+          <w:sz w:val="18"/>
+          <w:szCs w:val="18"/>
+        </w:rPr>
+      </w:pPr>
+      <w:r>
+        <w:rPr>
+          <w:rFonts w:hint="eastAsia" w:ascii="宋体" w:hAnsi="宋体" w:eastAsia="宋体"/>
+          <w:sz w:val="18"/>
+          <w:szCs w:val="18"/>
+        </w:rPr>
+        <w:t>Docker仓库</w:t>
+      </w:r>
+    </w:p>
+    <w:p>
+      <w:pPr>
+        <w:numPr>
+          <w:ilvl w:val="0"/>
+          <w:numId w:val="0"/>
+        </w:numPr>
+        <w:ind w:left="420" w:leftChars="0" w:firstLine="360" w:firstLineChars="200"/>
+        <w:jc w:val="left"/>
+        <w:rPr>
+          <w:rFonts w:ascii="宋体" w:hAnsi="宋体" w:eastAsia="宋体"/>
+          <w:sz w:val="18"/>
+          <w:szCs w:val="18"/>
+        </w:rPr>
+      </w:pPr>
+      <w:r>
+        <w:rPr>
+          <w:rFonts w:hint="eastAsia" w:ascii="宋体" w:hAnsi="宋体" w:eastAsia="宋体"/>
+          <w:sz w:val="18"/>
+          <w:szCs w:val="18"/>
+          <w:lang w:val="en-US" w:eastAsia="zh-CN"/>
+        </w:rPr>
+        <w:t>Docker 仓库（或称为 Docker Registry）是用于存储和分发 Docker 镜像的服务。它可以是公共的，如 Docker 官方提供的 Docker Hub，或私有的，供企业内部使用。通过仓库，用户可以共享和管理镜像，实现团队协作和版本控制。当需要运行某个应用程序时，Docker 客户端会从指定的仓库中拉取相应的镜像，然后基于该镜像启动容器。</w:t>
+      </w:r>
+    </w:p>
+    <w:p>
+      <w:pPr>
+        <w:numPr>
+          <w:ilvl w:val="0"/>
+          <w:numId w:val="2"/>
+        </w:numPr>
+        <w:ind w:left="0" w:leftChars="0" w:firstLine="0" w:firstLineChars="0"/>
+        <w:jc w:val="left"/>
+        <w:rPr>
+          <w:rFonts w:hint="eastAsia" w:ascii="宋体" w:hAnsi="宋体" w:eastAsia="宋体"/>
+          <w:sz w:val="18"/>
+          <w:szCs w:val="18"/>
+        </w:rPr>
+      </w:pPr>
+      <w:r>
+        <w:rPr>
+          <w:rFonts w:ascii="宋体" w:hAnsi="宋体" w:eastAsia="宋体" w:cs="宋体"/>
+          <w:sz w:val="18"/>
+          <w:szCs w:val="18"/>
+        </w:rPr>
+        <w:t>依托“</w:t>
+      </w:r>
+      <w:r>
+        <w:fldChar w:fldCharType="begin"/>
+      </w:r>
+      <w:r>
+        <w:instrText xml:space="preserve"> HYPERLINK "https://vuepress.mirror.docker-practice.com/" \t "_blank" </w:instrText>
+      </w:r>
+      <w:r>
+        <w:fldChar w:fldCharType="separate"/>
+      </w:r>
+      <w:r>
+        <w:rPr>
+          <w:rStyle w:val="12"/>
+          <w:rFonts w:ascii="宋体" w:hAnsi="宋体" w:eastAsia="宋体" w:cs="宋体"/>
+          <w:sz w:val="18"/>
+          <w:szCs w:val="18"/>
+        </w:rPr>
+        <w:t>https://vuepress.mirror.docker-practice.com/</w:t>
+      </w:r>
+      <w:r>
+        <w:rPr>
+          <w:rStyle w:val="14"/>
+          <w:rFonts w:ascii="宋体" w:hAnsi="宋体" w:eastAsia="宋体" w:cs="宋体"/>
+          <w:sz w:val="18"/>
+          <w:szCs w:val="18"/>
+        </w:rPr>
+        <w:fldChar w:fldCharType="end"/>
+      </w:r>
+      <w:r>
+        <w:rPr>
+          <w:rFonts w:ascii="宋体" w:hAnsi="宋体" w:eastAsia="宋体" w:cs="宋体"/>
+          <w:sz w:val="18"/>
+          <w:szCs w:val="18"/>
+        </w:rPr>
+        <w:t>”</w:t>
+      </w:r>
+      <w:r>
+        <w:rPr>
+          <w:rFonts w:hint="eastAsia" w:ascii="宋体" w:hAnsi="宋体" w:eastAsia="宋体" w:cs="宋体"/>
+          <w:sz w:val="18"/>
+          <w:szCs w:val="18"/>
+        </w:rPr>
+        <w:t>，</w:t>
+      </w:r>
+      <w:r>
+        <w:rPr>
+          <w:rFonts w:hint="eastAsia" w:ascii="宋体" w:hAnsi="宋体" w:eastAsia="宋体"/>
+          <w:sz w:val="18"/>
+          <w:szCs w:val="18"/>
+        </w:rPr>
+        <w:t>学习</w:t>
+      </w:r>
+      <w:r>
+        <w:rPr>
+          <w:rFonts w:hint="eastAsia" w:ascii="宋体" w:hAnsi="宋体" w:eastAsia="宋体"/>
+          <w:sz w:val="18"/>
+          <w:szCs w:val="18"/>
+          <w:lang w:val="en-US" w:eastAsia="zh-CN"/>
+        </w:rPr>
+        <w:t>下面</w:t>
+      </w:r>
+      <w:r>
+        <w:rPr>
+          <w:rFonts w:hint="eastAsia" w:ascii="宋体" w:hAnsi="宋体" w:eastAsia="宋体"/>
+          <w:sz w:val="18"/>
+          <w:szCs w:val="18"/>
+        </w:rPr>
+        <w:t>的内容，包括从仓库获取镜像、列出镜像、删除本地镜像、制作镜像等操作，详细说明。</w:t>
+      </w:r>
+    </w:p>
+    <w:p>
+      <w:pPr>
+        <w:numPr>
+          <w:numId w:val="0"/>
+        </w:numPr>
+        <w:ind w:leftChars="0"/>
+        <w:jc w:val="left"/>
+        <w:rPr>
+          <w:rFonts w:hint="eastAsia" w:ascii="宋体" w:hAnsi="宋体" w:eastAsia="宋体"/>
+          <w:sz w:val="18"/>
+          <w:szCs w:val="18"/>
+          <w:lang w:val="en-US" w:eastAsia="zh-CN"/>
+        </w:rPr>
+      </w:pPr>
+      <w:r>
+        <w:rPr>
+          <w:rFonts w:hint="eastAsia" w:ascii="宋体" w:hAnsi="宋体" w:eastAsia="宋体"/>
+          <w:sz w:val="18"/>
+          <w:szCs w:val="18"/>
+          <w:lang w:val="en-US" w:eastAsia="zh-CN"/>
+        </w:rPr>
+        <w:t>配置镜像加速，由于使用的是阿里云的云服务器，使用阿里云的镜像加速服务</w:t>
+      </w:r>
       <w:bookmarkStart w:id="0" w:name="_GoBack"/>
       <w:bookmarkEnd w:id="0"/>
     </w:p>
     <w:p>
       <w:pPr>
         <w:numPr>
-          <w:ilvl w:val="1"/>
-          <w:numId w:val="2"/>
-        </w:numPr>
-        <w:jc w:val="left"/>
-        <w:rPr>
-          <w:rFonts w:ascii="宋体" w:hAnsi="宋体" w:eastAsia="宋体"/>
-          <w:sz w:val="18"/>
-          <w:szCs w:val="18"/>
-        </w:rPr>
-      </w:pPr>
-      <w:r>
+          <w:numId w:val="0"/>
+        </w:numPr>
+        <w:ind w:leftChars="0"/>
+        <w:jc w:val="left"/>
         <w:rPr>
           <w:rFonts w:hint="eastAsia" w:ascii="宋体" w:hAnsi="宋体" w:eastAsia="宋体"/>
           <w:sz w:val="18"/>
           <w:szCs w:val="18"/>
-        </w:rPr>
-        <w:t>Docker仓库</w:t>
-      </w:r>
-    </w:p>
-    <w:p>
-      <w:pPr>
-        <w:numPr>
-          <w:ilvl w:val="0"/>
+          <w:lang w:val="en-US" w:eastAsia="zh-CN"/>
+        </w:rPr>
+      </w:pPr>
+      <w:r>
+        <w:drawing>
+          <wp:inline distT="0" distB="0" distL="114300" distR="114300">
+            <wp:extent cx="5271770" cy="1738630"/>
+            <wp:effectExtent l="0" t="0" r="11430" b="1270"/>
+            <wp:docPr id="18" name="图片 17"/>
+            <wp:cNvGraphicFramePr>
+              <a:graphicFrameLocks xmlns:a="http://schemas.openxmlformats.org/drawingml/2006/main" noChangeAspect="1"/>
+            </wp:cNvGraphicFramePr>
+            <a:graphic xmlns:a="http://schemas.openxmlformats.org/drawingml/2006/main">
+              <a:graphicData uri="http://schemas.openxmlformats.org/drawingml/2006/picture">
+                <pic:pic xmlns:pic="http://schemas.openxmlformats.org/drawingml/2006/picture">
+                  <pic:nvPicPr>
+                    <pic:cNvPr id="18" name="图片 17"/>
+                    <pic:cNvPicPr>
+                      <a:picLocks noChangeAspect="1"/>
+                    </pic:cNvPicPr>
+                  </pic:nvPicPr>
+                  <pic:blipFill>
+                    <a:blip r:embed="rId5"/>
+                    <a:stretch>
+                      <a:fillRect/>
+                    </a:stretch>
+                  </pic:blipFill>
+                  <pic:spPr>
+                    <a:xfrm>
+                      <a:off x="0" y="0"/>
+                      <a:ext cx="5271770" cy="1738630"/>
+                    </a:xfrm>
+                    <a:prstGeom prst="rect">
+                      <a:avLst/>
+                    </a:prstGeom>
+                    <a:noFill/>
+                    <a:ln>
+                      <a:noFill/>
+                    </a:ln>
+                  </pic:spPr>
+                </pic:pic>
+              </a:graphicData>
+            </a:graphic>
+          </wp:inline>
+        </w:drawing>
+      </w:r>
+    </w:p>
+    <w:p>
+      <w:pPr>
+        <w:numPr>
           <w:numId w:val="0"/>
         </w:numPr>
-        <w:ind w:left="420" w:leftChars="0"/>
-        <w:jc w:val="left"/>
-        <w:rPr>
-          <w:rFonts w:ascii="宋体" w:hAnsi="宋体" w:eastAsia="宋体"/>
-          <w:sz w:val="18"/>
-          <w:szCs w:val="18"/>
-        </w:rPr>
-      </w:pPr>
-    </w:p>
-    <w:p>
-      <w:pPr>
-        <w:numPr>
-          <w:ilvl w:val="0"/>
-          <w:numId w:val="2"/>
-        </w:numPr>
-        <w:ind w:left="0" w:leftChars="0" w:firstLine="0" w:firstLineChars="0"/>
-        <w:jc w:val="left"/>
-        <w:rPr>
-          <w:rFonts w:hint="eastAsia" w:ascii="宋体" w:hAnsi="宋体" w:eastAsia="宋体"/>
-          <w:sz w:val="18"/>
-          <w:szCs w:val="18"/>
-        </w:rPr>
-      </w:pPr>
-      <w:r>
-        <w:rPr>
-          <w:rFonts w:ascii="宋体" w:hAnsi="宋体" w:eastAsia="宋体" w:cs="宋体"/>
-          <w:sz w:val="18"/>
-          <w:szCs w:val="18"/>
-        </w:rPr>
-        <w:t>依托“</w:t>
-      </w:r>
-      <w:r>
-        <w:fldChar w:fldCharType="begin"/>
-      </w:r>
-      <w:r>
-        <w:instrText xml:space="preserve"> HYPERLINK "https://vuepress.mirror.docker-practice.com/" \t "_blank" </w:instrText>
-      </w:r>
-      <w:r>
-        <w:fldChar w:fldCharType="separate"/>
-      </w:r>
-      <w:r>
-        <w:rPr>
-          <w:rStyle w:val="12"/>
-          <w:rFonts w:ascii="宋体" w:hAnsi="宋体" w:eastAsia="宋体" w:cs="宋体"/>
-          <w:sz w:val="18"/>
-          <w:szCs w:val="18"/>
-        </w:rPr>
-        <w:t>https://vuepress.mirror.docker-practice.com/</w:t>
-      </w:r>
-      <w:r>
-        <w:rPr>
-          <w:rStyle w:val="14"/>
-          <w:rFonts w:ascii="宋体" w:hAnsi="宋体" w:eastAsia="宋体" w:cs="宋体"/>
-          <w:sz w:val="18"/>
-          <w:szCs w:val="18"/>
-        </w:rPr>
-        <w:fldChar w:fldCharType="end"/>
-      </w:r>
-      <w:r>
-        <w:rPr>
-          <w:rFonts w:ascii="宋体" w:hAnsi="宋体" w:eastAsia="宋体" w:cs="宋体"/>
-          <w:sz w:val="18"/>
-          <w:szCs w:val="18"/>
-        </w:rPr>
-        <w:t>”</w:t>
-      </w:r>
-      <w:r>
-        <w:rPr>
-          <w:rFonts w:hint="eastAsia" w:ascii="宋体" w:hAnsi="宋体" w:eastAsia="宋体" w:cs="宋体"/>
-          <w:sz w:val="18"/>
-          <w:szCs w:val="18"/>
-        </w:rPr>
-        <w:t>，</w:t>
-      </w:r>
-      <w:r>
-        <w:rPr>
-          <w:rFonts w:hint="eastAsia" w:ascii="宋体" w:hAnsi="宋体" w:eastAsia="宋体"/>
-          <w:sz w:val="18"/>
-          <w:szCs w:val="18"/>
-        </w:rPr>
-        <w:t>学习</w:t>
-      </w:r>
-      <w:r>
-        <w:rPr>
-          <w:rFonts w:hint="eastAsia" w:ascii="宋体" w:hAnsi="宋体" w:eastAsia="宋体"/>
-          <w:sz w:val="18"/>
-          <w:szCs w:val="18"/>
-          <w:lang w:val="en-US" w:eastAsia="zh-CN"/>
-        </w:rPr>
-        <w:t>下面</w:t>
-      </w:r>
-      <w:r>
-        <w:rPr>
-          <w:rFonts w:hint="eastAsia" w:ascii="宋体" w:hAnsi="宋体" w:eastAsia="宋体"/>
-          <w:sz w:val="18"/>
-          <w:szCs w:val="18"/>
-        </w:rPr>
-        <w:t>的内容，包括从仓库获取镜像、列出镜像、删除本地镜像、制作镜像等操作，详细说明。</w:t>
-      </w:r>
+        <w:ind w:leftChars="0"/>
+        <w:jc w:val="left"/>
+      </w:pPr>
+      <w:r>
+        <w:drawing>
+          <wp:inline distT="0" distB="0" distL="114300" distR="114300">
+            <wp:extent cx="5273675" cy="1412240"/>
+            <wp:effectExtent l="0" t="0" r="9525" b="10160"/>
+            <wp:docPr id="17" name="图片 16"/>
+            <wp:cNvGraphicFramePr>
+              <a:graphicFrameLocks xmlns:a="http://schemas.openxmlformats.org/drawingml/2006/main" noChangeAspect="1"/>
+            </wp:cNvGraphicFramePr>
+            <a:graphic xmlns:a="http://schemas.openxmlformats.org/drawingml/2006/main">
+              <a:graphicData uri="http://schemas.openxmlformats.org/drawingml/2006/picture">
+                <pic:pic xmlns:pic="http://schemas.openxmlformats.org/drawingml/2006/picture">
+                  <pic:nvPicPr>
+                    <pic:cNvPr id="17" name="图片 16"/>
+                    <pic:cNvPicPr>
+                      <a:picLocks noChangeAspect="1"/>
+                    </pic:cNvPicPr>
+                  </pic:nvPicPr>
+                  <pic:blipFill>
+                    <a:blip r:embed="rId6"/>
+                    <a:stretch>
+                      <a:fillRect/>
+                    </a:stretch>
+                  </pic:blipFill>
+                  <pic:spPr>
+                    <a:xfrm>
+                      <a:off x="0" y="0"/>
+                      <a:ext cx="5273675" cy="1412240"/>
+                    </a:xfrm>
+                    <a:prstGeom prst="rect">
+                      <a:avLst/>
+                    </a:prstGeom>
+                    <a:noFill/>
+                    <a:ln>
+                      <a:noFill/>
+                    </a:ln>
+                  </pic:spPr>
+                </pic:pic>
+              </a:graphicData>
+            </a:graphic>
+          </wp:inline>
+        </w:drawing>
+      </w:r>
+    </w:p>
+    <w:p>
+      <w:pPr>
+        <w:numPr>
+          <w:numId w:val="0"/>
+        </w:numPr>
+        <w:ind w:leftChars="0"/>
+        <w:jc w:val="left"/>
+      </w:pPr>
+      <w:r>
+        <w:rPr>
+          <w:rFonts w:hint="eastAsia"/>
+          <w:lang w:val="en-US" w:eastAsia="zh-CN"/>
+        </w:rPr>
+        <w:t>获取并列出镜像，这里使用nginx为例</w:t>
+      </w:r>
+      <w:r>
+        <w:drawing>
+          <wp:inline distT="0" distB="0" distL="114300" distR="114300">
+            <wp:extent cx="5274310" cy="622935"/>
+            <wp:effectExtent l="0" t="0" r="8890" b="12065"/>
+            <wp:docPr id="2" name="图片 2"/>
+            <wp:cNvGraphicFramePr>
+              <a:graphicFrameLocks xmlns:a="http://schemas.openxmlformats.org/drawingml/2006/main" noChangeAspect="1"/>
+            </wp:cNvGraphicFramePr>
+            <a:graphic xmlns:a="http://schemas.openxmlformats.org/drawingml/2006/main">
+              <a:graphicData uri="http://schemas.openxmlformats.org/drawingml/2006/picture">
+                <pic:pic xmlns:pic="http://schemas.openxmlformats.org/drawingml/2006/picture">
+                  <pic:nvPicPr>
+                    <pic:cNvPr id="2" name="图片 2"/>
+                    <pic:cNvPicPr>
+                      <a:picLocks noChangeAspect="1"/>
+                    </pic:cNvPicPr>
+                  </pic:nvPicPr>
+                  <pic:blipFill>
+                    <a:blip r:embed="rId7"/>
+                    <a:stretch>
+                      <a:fillRect/>
+                    </a:stretch>
+                  </pic:blipFill>
+                  <pic:spPr>
+                    <a:xfrm>
+                      <a:off x="0" y="0"/>
+                      <a:ext cx="5274310" cy="622935"/>
+                    </a:xfrm>
+                    <a:prstGeom prst="rect">
+                      <a:avLst/>
+                    </a:prstGeom>
+                    <a:noFill/>
+                    <a:ln>
+                      <a:noFill/>
+                    </a:ln>
+                  </pic:spPr>
+                </pic:pic>
+              </a:graphicData>
+            </a:graphic>
+          </wp:inline>
+        </w:drawing>
+      </w:r>
+    </w:p>
+    <w:p>
+      <w:pPr>
+        <w:numPr>
+          <w:numId w:val="0"/>
+        </w:numPr>
+        <w:ind w:leftChars="0"/>
+        <w:jc w:val="left"/>
+        <w:rPr>
+          <w:rFonts w:hint="eastAsia"/>
+          <w:lang w:val="en-US" w:eastAsia="zh-CN"/>
+        </w:rPr>
+      </w:pPr>
+      <w:r>
+        <w:rPr>
+          <w:rFonts w:hint="eastAsia"/>
+          <w:lang w:val="en-US" w:eastAsia="zh-CN"/>
+        </w:rPr>
+        <w:t>删除镜像</w:t>
+      </w:r>
+    </w:p>
+    <w:p>
+      <w:pPr>
+        <w:numPr>
+          <w:numId w:val="0"/>
+        </w:numPr>
+        <w:ind w:leftChars="0"/>
+        <w:jc w:val="left"/>
+      </w:pPr>
+      <w:r>
+        <w:drawing>
+          <wp:inline distT="0" distB="0" distL="114300" distR="114300">
+            <wp:extent cx="5273040" cy="1969770"/>
+            <wp:effectExtent l="0" t="0" r="10160" b="11430"/>
+            <wp:docPr id="3" name="图片 3"/>
+            <wp:cNvGraphicFramePr>
+              <a:graphicFrameLocks xmlns:a="http://schemas.openxmlformats.org/drawingml/2006/main" noChangeAspect="1"/>
+            </wp:cNvGraphicFramePr>
+            <a:graphic xmlns:a="http://schemas.openxmlformats.org/drawingml/2006/main">
+              <a:graphicData uri="http://schemas.openxmlformats.org/drawingml/2006/picture">
+                <pic:pic xmlns:pic="http://schemas.openxmlformats.org/drawingml/2006/picture">
+                  <pic:nvPicPr>
+                    <pic:cNvPr id="3" name="图片 3"/>
+                    <pic:cNvPicPr>
+                      <a:picLocks noChangeAspect="1"/>
+                    </pic:cNvPicPr>
+                  </pic:nvPicPr>
+                  <pic:blipFill>
+                    <a:blip r:embed="rId8"/>
+                    <a:stretch>
+                      <a:fillRect/>
+                    </a:stretch>
+                  </pic:blipFill>
+                  <pic:spPr>
+                    <a:xfrm>
+                      <a:off x="0" y="0"/>
+                      <a:ext cx="5273040" cy="1969770"/>
+                    </a:xfrm>
+                    <a:prstGeom prst="rect">
+                      <a:avLst/>
+                    </a:prstGeom>
+                    <a:noFill/>
+                    <a:ln>
+                      <a:noFill/>
+                    </a:ln>
+                  </pic:spPr>
+                </pic:pic>
+              </a:graphicData>
+            </a:graphic>
+          </wp:inline>
+        </w:drawing>
+      </w:r>
+    </w:p>
+    <w:p>
+      <w:pPr>
+        <w:numPr>
+          <w:numId w:val="0"/>
+        </w:numPr>
+        <w:ind w:leftChars="0"/>
+        <w:jc w:val="left"/>
+      </w:pPr>
+    </w:p>
+    <w:p>
+      <w:pPr>
+        <w:pStyle w:val="2"/>
+        <w:keepNext w:val="0"/>
+        <w:keepLines w:val="0"/>
+        <w:widowControl/>
+        <w:suppressLineNumbers w:val="0"/>
+        <w:shd w:val="clear" w:fill="FFFFFF"/>
+        <w:spacing w:line="13" w:lineRule="atLeast"/>
+        <w:ind w:left="0" w:firstLine="0"/>
+      </w:pPr>
+      <w:r>
+        <w:rPr>
+          <w:rFonts w:hint="default" w:ascii="Georgia" w:hAnsi="Georgia" w:eastAsia="Georgia" w:cs="Georgia"/>
+          <w:i w:val="0"/>
+          <w:iCs w:val="0"/>
+          <w:caps w:val="0"/>
+          <w:color w:val="242424"/>
+          <w:spacing w:val="0"/>
+          <w:shd w:val="clear" w:fill="FFFFFF"/>
+        </w:rPr>
+        <w:t>利用 commit 理解镜像构成</w:t>
+      </w:r>
+    </w:p>
+    <w:p>
+      <w:pPr>
+        <w:numPr>
+          <w:numId w:val="0"/>
+        </w:numPr>
+        <w:ind w:leftChars="0"/>
+        <w:jc w:val="left"/>
+      </w:pPr>
+    </w:p>
+    <w:p>
+      <w:pPr>
+        <w:numPr>
+          <w:numId w:val="0"/>
+        </w:numPr>
+        <w:ind w:leftChars="0"/>
+        <w:jc w:val="left"/>
+      </w:pPr>
+      <w:r>
+        <w:drawing>
+          <wp:inline distT="0" distB="0" distL="114300" distR="114300">
+            <wp:extent cx="5273675" cy="1333500"/>
+            <wp:effectExtent l="0" t="0" r="9525" b="0"/>
+            <wp:docPr id="6" name="图片 6"/>
+            <wp:cNvGraphicFramePr>
+              <a:graphicFrameLocks xmlns:a="http://schemas.openxmlformats.org/drawingml/2006/main" noChangeAspect="1"/>
+            </wp:cNvGraphicFramePr>
+            <a:graphic xmlns:a="http://schemas.openxmlformats.org/drawingml/2006/main">
+              <a:graphicData uri="http://schemas.openxmlformats.org/drawingml/2006/picture">
+                <pic:pic xmlns:pic="http://schemas.openxmlformats.org/drawingml/2006/picture">
+                  <pic:nvPicPr>
+                    <pic:cNvPr id="6" name="图片 6"/>
+                    <pic:cNvPicPr>
+                      <a:picLocks noChangeAspect="1"/>
+                    </pic:cNvPicPr>
+                  </pic:nvPicPr>
+                  <pic:blipFill>
+                    <a:blip r:embed="rId9"/>
+                    <a:stretch>
+                      <a:fillRect/>
+                    </a:stretch>
+                  </pic:blipFill>
+                  <pic:spPr>
+                    <a:xfrm>
+                      <a:off x="0" y="0"/>
+                      <a:ext cx="5273675" cy="1333500"/>
+                    </a:xfrm>
+                    <a:prstGeom prst="rect">
+                      <a:avLst/>
+                    </a:prstGeom>
+                    <a:noFill/>
+                    <a:ln>
+                      <a:noFill/>
+                    </a:ln>
+                  </pic:spPr>
+                </pic:pic>
+              </a:graphicData>
+            </a:graphic>
+          </wp:inline>
+        </w:drawing>
+      </w:r>
+    </w:p>
+    <w:p>
+      <w:pPr>
+        <w:numPr>
+          <w:numId w:val="0"/>
+        </w:numPr>
+        <w:ind w:leftChars="0"/>
+        <w:jc w:val="left"/>
+        <w:rPr>
+          <w:rFonts w:hint="eastAsia"/>
+          <w:lang w:val="en-US" w:eastAsia="zh-CN"/>
+        </w:rPr>
+      </w:pPr>
+      <w:r>
+        <w:rPr>
+          <w:rFonts w:hint="eastAsia"/>
+          <w:lang w:val="en-US" w:eastAsia="zh-CN"/>
+        </w:rPr>
+        <w:t>这里可以通过8080端口访问这个容器</w:t>
+      </w:r>
+    </w:p>
+    <w:p>
+      <w:pPr>
+        <w:numPr>
+          <w:numId w:val="0"/>
+        </w:numPr>
+        <w:ind w:leftChars="0"/>
+        <w:jc w:val="left"/>
+      </w:pPr>
+      <w:r>
+        <w:drawing>
+          <wp:inline distT="0" distB="0" distL="114300" distR="114300">
+            <wp:extent cx="5271135" cy="1244600"/>
+            <wp:effectExtent l="0" t="0" r="12065" b="0"/>
+            <wp:docPr id="7" name="图片 7"/>
+            <wp:cNvGraphicFramePr>
+              <a:graphicFrameLocks xmlns:a="http://schemas.openxmlformats.org/drawingml/2006/main" noChangeAspect="1"/>
+            </wp:cNvGraphicFramePr>
+            <a:graphic xmlns:a="http://schemas.openxmlformats.org/drawingml/2006/main">
+              <a:graphicData uri="http://schemas.openxmlformats.org/drawingml/2006/picture">
+                <pic:pic xmlns:pic="http://schemas.openxmlformats.org/drawingml/2006/picture">
+                  <pic:nvPicPr>
+                    <pic:cNvPr id="7" name="图片 7"/>
+                    <pic:cNvPicPr>
+                      <a:picLocks noChangeAspect="1"/>
+                    </pic:cNvPicPr>
+                  </pic:nvPicPr>
+                  <pic:blipFill>
+                    <a:blip r:embed="rId10"/>
+                    <a:stretch>
+                      <a:fillRect/>
+                    </a:stretch>
+                  </pic:blipFill>
+                  <pic:spPr>
+                    <a:xfrm>
+                      <a:off x="0" y="0"/>
+                      <a:ext cx="5271135" cy="1244600"/>
+                    </a:xfrm>
+                    <a:prstGeom prst="rect">
+                      <a:avLst/>
+                    </a:prstGeom>
+                    <a:noFill/>
+                    <a:ln>
+                      <a:noFill/>
+                    </a:ln>
+                  </pic:spPr>
+                </pic:pic>
+              </a:graphicData>
+            </a:graphic>
+          </wp:inline>
+        </w:drawing>
+      </w:r>
+    </w:p>
+    <w:p>
+      <w:pPr>
+        <w:numPr>
+          <w:numId w:val="0"/>
+        </w:numPr>
+        <w:ind w:leftChars="0"/>
+        <w:jc w:val="left"/>
+        <w:rPr>
+          <w:rFonts w:hint="eastAsia"/>
+          <w:lang w:val="en-US" w:eastAsia="zh-CN"/>
+        </w:rPr>
+      </w:pPr>
+      <w:r>
+        <w:rPr>
+          <w:rFonts w:hint="eastAsia"/>
+          <w:lang w:val="en-US" w:eastAsia="zh-CN"/>
+        </w:rPr>
+        <w:t>之后我们可以进行容器的定制</w:t>
+      </w:r>
+    </w:p>
+    <w:p>
+      <w:pPr>
+        <w:numPr>
+          <w:numId w:val="0"/>
+        </w:numPr>
+        <w:ind w:leftChars="0"/>
+        <w:jc w:val="left"/>
+        <w:rPr>
+          <w:rFonts w:hint="eastAsia"/>
+          <w:lang w:val="en-US" w:eastAsia="zh-CN"/>
+        </w:rPr>
+      </w:pPr>
+      <w:r>
+        <w:rPr>
+          <w:rFonts w:hint="eastAsia"/>
+          <w:lang w:val="en-US" w:eastAsia="zh-CN"/>
+        </w:rPr>
+        <w:t>开启容器终端</w:t>
+      </w:r>
+    </w:p>
+    <w:p>
+      <w:pPr>
+        <w:numPr>
+          <w:numId w:val="0"/>
+        </w:numPr>
+        <w:ind w:leftChars="0"/>
+        <w:jc w:val="left"/>
+        <w:rPr>
+          <w:rFonts w:hint="eastAsia"/>
+          <w:lang w:val="en-US" w:eastAsia="zh-CN"/>
+        </w:rPr>
+      </w:pPr>
+      <w:r>
+        <w:drawing>
+          <wp:inline distT="0" distB="0" distL="114300" distR="114300">
+            <wp:extent cx="5258435" cy="2581910"/>
+            <wp:effectExtent l="0" t="0" r="12065" b="8890"/>
+            <wp:docPr id="8" name="图片 8"/>
+            <wp:cNvGraphicFramePr>
+              <a:graphicFrameLocks xmlns:a="http://schemas.openxmlformats.org/drawingml/2006/main" noChangeAspect="1"/>
+            </wp:cNvGraphicFramePr>
+            <a:graphic xmlns:a="http://schemas.openxmlformats.org/drawingml/2006/main">
+              <a:graphicData uri="http://schemas.openxmlformats.org/drawingml/2006/picture">
+                <pic:pic xmlns:pic="http://schemas.openxmlformats.org/drawingml/2006/picture">
+                  <pic:nvPicPr>
+                    <pic:cNvPr id="8" name="图片 8"/>
+                    <pic:cNvPicPr>
+                      <a:picLocks noChangeAspect="1"/>
+                    </pic:cNvPicPr>
+                  </pic:nvPicPr>
+                  <pic:blipFill>
+                    <a:blip r:embed="rId11"/>
+                    <a:stretch>
+                      <a:fillRect/>
+                    </a:stretch>
+                  </pic:blipFill>
+                  <pic:spPr>
+                    <a:xfrm>
+                      <a:off x="0" y="0"/>
+                      <a:ext cx="5258435" cy="2581910"/>
+                    </a:xfrm>
+                    <a:prstGeom prst="rect">
+                      <a:avLst/>
+                    </a:prstGeom>
+                    <a:noFill/>
+                    <a:ln>
+                      <a:noFill/>
+                    </a:ln>
+                  </pic:spPr>
+                </pic:pic>
+              </a:graphicData>
+            </a:graphic>
+          </wp:inline>
+        </w:drawing>
+      </w:r>
+    </w:p>
+    <w:p>
+      <w:pPr>
+        <w:numPr>
+          <w:numId w:val="0"/>
+        </w:numPr>
+        <w:ind w:leftChars="0"/>
+        <w:jc w:val="left"/>
+        <w:rPr>
+          <w:rFonts w:hint="eastAsia"/>
+          <w:lang w:val="en-US" w:eastAsia="zh-CN"/>
+        </w:rPr>
+      </w:pPr>
+      <w:r>
+        <w:drawing>
+          <wp:inline distT="0" distB="0" distL="114300" distR="114300">
+            <wp:extent cx="5271135" cy="756285"/>
+            <wp:effectExtent l="0" t="0" r="12065" b="5715"/>
+            <wp:docPr id="10" name="图片 10"/>
+            <wp:cNvGraphicFramePr>
+              <a:graphicFrameLocks xmlns:a="http://schemas.openxmlformats.org/drawingml/2006/main" noChangeAspect="1"/>
+            </wp:cNvGraphicFramePr>
+            <a:graphic xmlns:a="http://schemas.openxmlformats.org/drawingml/2006/main">
+              <a:graphicData uri="http://schemas.openxmlformats.org/drawingml/2006/picture">
+                <pic:pic xmlns:pic="http://schemas.openxmlformats.org/drawingml/2006/picture">
+                  <pic:nvPicPr>
+                    <pic:cNvPr id="10" name="图片 10"/>
+                    <pic:cNvPicPr>
+                      <a:picLocks noChangeAspect="1"/>
+                    </pic:cNvPicPr>
+                  </pic:nvPicPr>
+                  <pic:blipFill>
+                    <a:blip r:embed="rId12"/>
+                    <a:stretch>
+                      <a:fillRect/>
+                    </a:stretch>
+                  </pic:blipFill>
+                  <pic:spPr>
+                    <a:xfrm>
+                      <a:off x="0" y="0"/>
+                      <a:ext cx="5271135" cy="756285"/>
+                    </a:xfrm>
+                    <a:prstGeom prst="rect">
+                      <a:avLst/>
+                    </a:prstGeom>
+                    <a:noFill/>
+                    <a:ln>
+                      <a:noFill/>
+                    </a:ln>
+                  </pic:spPr>
+                </pic:pic>
+              </a:graphicData>
+            </a:graphic>
+          </wp:inline>
+        </w:drawing>
+      </w:r>
+    </w:p>
+    <w:p>
+      <w:pPr>
+        <w:numPr>
+          <w:numId w:val="0"/>
+        </w:numPr>
+        <w:ind w:leftChars="0"/>
+        <w:jc w:val="left"/>
+        <w:rPr>
+          <w:rFonts w:hint="eastAsia"/>
+          <w:lang w:val="en-US" w:eastAsia="zh-CN"/>
+        </w:rPr>
+      </w:pPr>
+      <w:r>
+        <w:drawing>
+          <wp:inline distT="0" distB="0" distL="114300" distR="114300">
+            <wp:extent cx="5270500" cy="1552575"/>
+            <wp:effectExtent l="0" t="0" r="0" b="9525"/>
+            <wp:docPr id="9" name="图片 9"/>
+            <wp:cNvGraphicFramePr>
+              <a:graphicFrameLocks xmlns:a="http://schemas.openxmlformats.org/drawingml/2006/main" noChangeAspect="1"/>
+            </wp:cNvGraphicFramePr>
+            <a:graphic xmlns:a="http://schemas.openxmlformats.org/drawingml/2006/main">
+              <a:graphicData uri="http://schemas.openxmlformats.org/drawingml/2006/picture">
+                <pic:pic xmlns:pic="http://schemas.openxmlformats.org/drawingml/2006/picture">
+                  <pic:nvPicPr>
+                    <pic:cNvPr id="9" name="图片 9"/>
+                    <pic:cNvPicPr>
+                      <a:picLocks noChangeAspect="1"/>
+                    </pic:cNvPicPr>
+                  </pic:nvPicPr>
+                  <pic:blipFill>
+                    <a:blip r:embed="rId13"/>
+                    <a:stretch>
+                      <a:fillRect/>
+                    </a:stretch>
+                  </pic:blipFill>
+                  <pic:spPr>
+                    <a:xfrm>
+                      <a:off x="0" y="0"/>
+                      <a:ext cx="5270500" cy="1552575"/>
+                    </a:xfrm>
+                    <a:prstGeom prst="rect">
+                      <a:avLst/>
+                    </a:prstGeom>
+                    <a:noFill/>
+                    <a:ln>
+                      <a:noFill/>
+                    </a:ln>
+                  </pic:spPr>
+                </pic:pic>
+              </a:graphicData>
+            </a:graphic>
+          </wp:inline>
+        </w:drawing>
+      </w:r>
+    </w:p>
+    <w:p>
+      <w:pPr>
+        <w:numPr>
+          <w:numId w:val="0"/>
+        </w:numPr>
+        <w:ind w:leftChars="0"/>
+        <w:jc w:val="left"/>
+        <w:rPr>
+          <w:rFonts w:hint="default"/>
+          <w:lang w:val="en-US" w:eastAsia="zh-CN"/>
+        </w:rPr>
+      </w:pPr>
+      <w:r>
+        <w:rPr>
+          <w:rFonts w:hint="eastAsia"/>
+          <w:lang w:val="en-US" w:eastAsia="zh-CN"/>
+        </w:rPr>
+        <w:t>使用docker diff查看改动</w:t>
+      </w:r>
+    </w:p>
+    <w:p>
+      <w:pPr>
+        <w:numPr>
+          <w:numId w:val="0"/>
+        </w:numPr>
+        <w:ind w:leftChars="0"/>
+        <w:jc w:val="left"/>
+      </w:pPr>
+      <w:r>
+        <w:drawing>
+          <wp:inline distT="0" distB="0" distL="114300" distR="114300">
+            <wp:extent cx="5271135" cy="3078480"/>
+            <wp:effectExtent l="0" t="0" r="12065" b="7620"/>
+            <wp:docPr id="12" name="图片 11"/>
+            <wp:cNvGraphicFramePr>
+              <a:graphicFrameLocks xmlns:a="http://schemas.openxmlformats.org/drawingml/2006/main" noChangeAspect="1"/>
+            </wp:cNvGraphicFramePr>
+            <a:graphic xmlns:a="http://schemas.openxmlformats.org/drawingml/2006/main">
+              <a:graphicData uri="http://schemas.openxmlformats.org/drawingml/2006/picture">
+                <pic:pic xmlns:pic="http://schemas.openxmlformats.org/drawingml/2006/picture">
+                  <pic:nvPicPr>
+                    <pic:cNvPr id="12" name="图片 11"/>
+                    <pic:cNvPicPr>
+                      <a:picLocks noChangeAspect="1"/>
+                    </pic:cNvPicPr>
+                  </pic:nvPicPr>
+                  <pic:blipFill>
+                    <a:blip r:embed="rId14"/>
+                    <a:stretch>
+                      <a:fillRect/>
+                    </a:stretch>
+                  </pic:blipFill>
+                  <pic:spPr>
+                    <a:xfrm>
+                      <a:off x="0" y="0"/>
+                      <a:ext cx="5271135" cy="3078480"/>
+                    </a:xfrm>
+                    <a:prstGeom prst="rect">
+                      <a:avLst/>
+                    </a:prstGeom>
+                    <a:noFill/>
+                    <a:ln>
+                      <a:noFill/>
+                    </a:ln>
+                  </pic:spPr>
+                </pic:pic>
+              </a:graphicData>
+            </a:graphic>
+          </wp:inline>
+        </w:drawing>
+      </w:r>
+    </w:p>
+    <w:p>
+      <w:pPr>
+        <w:numPr>
+          <w:numId w:val="0"/>
+        </w:numPr>
+        <w:ind w:leftChars="0"/>
+        <w:jc w:val="left"/>
+        <w:rPr>
+          <w:rFonts w:hint="default" w:eastAsiaTheme="minorEastAsia"/>
+          <w:lang w:val="en-US" w:eastAsia="zh-CN"/>
+        </w:rPr>
+      </w:pPr>
+      <w:r>
+        <w:rPr>
+          <w:rFonts w:hint="eastAsia"/>
+          <w:lang w:val="en-US" w:eastAsia="zh-CN"/>
+        </w:rPr>
+        <w:t>将其保存为镜像</w:t>
+      </w:r>
+    </w:p>
+    <w:p>
+      <w:pPr>
+        <w:numPr>
+          <w:numId w:val="0"/>
+        </w:numPr>
+        <w:ind w:leftChars="0"/>
+        <w:jc w:val="left"/>
+      </w:pPr>
+      <w:r>
+        <w:drawing>
+          <wp:inline distT="0" distB="0" distL="114300" distR="114300">
+            <wp:extent cx="5271770" cy="553085"/>
+            <wp:effectExtent l="0" t="0" r="11430" b="5715"/>
+            <wp:docPr id="13" name="图片 12"/>
+            <wp:cNvGraphicFramePr>
+              <a:graphicFrameLocks xmlns:a="http://schemas.openxmlformats.org/drawingml/2006/main" noChangeAspect="1"/>
+            </wp:cNvGraphicFramePr>
+            <a:graphic xmlns:a="http://schemas.openxmlformats.org/drawingml/2006/main">
+              <a:graphicData uri="http://schemas.openxmlformats.org/drawingml/2006/picture">
+                <pic:pic xmlns:pic="http://schemas.openxmlformats.org/drawingml/2006/picture">
+                  <pic:nvPicPr>
+                    <pic:cNvPr id="13" name="图片 12"/>
+                    <pic:cNvPicPr>
+                      <a:picLocks noChangeAspect="1"/>
+                    </pic:cNvPicPr>
+                  </pic:nvPicPr>
+                  <pic:blipFill>
+                    <a:blip r:embed="rId15"/>
+                    <a:stretch>
+                      <a:fillRect/>
+                    </a:stretch>
+                  </pic:blipFill>
+                  <pic:spPr>
+                    <a:xfrm>
+                      <a:off x="0" y="0"/>
+                      <a:ext cx="5271770" cy="553085"/>
+                    </a:xfrm>
+                    <a:prstGeom prst="rect">
+                      <a:avLst/>
+                    </a:prstGeom>
+                    <a:noFill/>
+                    <a:ln>
+                      <a:noFill/>
+                    </a:ln>
+                  </pic:spPr>
+                </pic:pic>
+              </a:graphicData>
+            </a:graphic>
+          </wp:inline>
+        </w:drawing>
+      </w:r>
+    </w:p>
+    <w:p>
+      <w:pPr>
+        <w:numPr>
+          <w:numId w:val="0"/>
+        </w:numPr>
+        <w:ind w:leftChars="0"/>
+        <w:jc w:val="left"/>
+        <w:rPr>
+          <w:rFonts w:hint="eastAsia"/>
+          <w:lang w:val="en-US" w:eastAsia="zh-CN"/>
+        </w:rPr>
+      </w:pPr>
+      <w:r>
+        <w:rPr>
+          <w:rFonts w:hint="eastAsia"/>
+          <w:lang w:val="en-US" w:eastAsia="zh-CN"/>
+        </w:rPr>
+        <w:t>查看这个新定制的镜像</w:t>
+      </w:r>
+    </w:p>
+    <w:p>
+      <w:pPr>
+        <w:numPr>
+          <w:numId w:val="0"/>
+        </w:numPr>
+        <w:ind w:leftChars="0"/>
+        <w:jc w:val="left"/>
+      </w:pPr>
+      <w:r>
+        <w:drawing>
+          <wp:inline distT="0" distB="0" distL="114300" distR="114300">
+            <wp:extent cx="5274310" cy="1070610"/>
+            <wp:effectExtent l="0" t="0" r="8890" b="8890"/>
+            <wp:docPr id="14" name="图片 13"/>
+            <wp:cNvGraphicFramePr>
+              <a:graphicFrameLocks xmlns:a="http://schemas.openxmlformats.org/drawingml/2006/main" noChangeAspect="1"/>
+            </wp:cNvGraphicFramePr>
+            <a:graphic xmlns:a="http://schemas.openxmlformats.org/drawingml/2006/main">
+              <a:graphicData uri="http://schemas.openxmlformats.org/drawingml/2006/picture">
+                <pic:pic xmlns:pic="http://schemas.openxmlformats.org/drawingml/2006/picture">
+                  <pic:nvPicPr>
+                    <pic:cNvPr id="14" name="图片 13"/>
+                    <pic:cNvPicPr>
+                      <a:picLocks noChangeAspect="1"/>
+                    </pic:cNvPicPr>
+                  </pic:nvPicPr>
+                  <pic:blipFill>
+                    <a:blip r:embed="rId16"/>
+                    <a:stretch>
+                      <a:fillRect/>
+                    </a:stretch>
+                  </pic:blipFill>
+                  <pic:spPr>
+                    <a:xfrm>
+                      <a:off x="0" y="0"/>
+                      <a:ext cx="5274310" cy="1070610"/>
+                    </a:xfrm>
+                    <a:prstGeom prst="rect">
+                      <a:avLst/>
+                    </a:prstGeom>
+                    <a:noFill/>
+                    <a:ln>
+                      <a:noFill/>
+                    </a:ln>
+                  </pic:spPr>
+                </pic:pic>
+              </a:graphicData>
+            </a:graphic>
+          </wp:inline>
+        </w:drawing>
+      </w:r>
+    </w:p>
+    <w:p>
+      <w:pPr>
+        <w:numPr>
+          <w:numId w:val="0"/>
+        </w:numPr>
+        <w:ind w:leftChars="0"/>
+        <w:jc w:val="left"/>
+        <w:rPr>
+          <w:rFonts w:hint="eastAsia"/>
+          <w:lang w:val="en-US" w:eastAsia="zh-CN"/>
+        </w:rPr>
+      </w:pPr>
+      <w:r>
+        <w:rPr>
+          <w:rFonts w:hint="eastAsia"/>
+          <w:lang w:val="en-US" w:eastAsia="zh-CN"/>
+        </w:rPr>
+        <w:t>图形界面：</w:t>
+      </w:r>
+    </w:p>
+    <w:p>
+      <w:pPr>
+        <w:numPr>
+          <w:numId w:val="0"/>
+        </w:numPr>
+        <w:ind w:leftChars="0"/>
+        <w:jc w:val="left"/>
+      </w:pPr>
+      <w:r>
+        <w:drawing>
+          <wp:inline distT="0" distB="0" distL="114300" distR="114300">
+            <wp:extent cx="5258435" cy="2581910"/>
+            <wp:effectExtent l="0" t="0" r="12065" b="8890"/>
+            <wp:docPr id="15" name="图片 14"/>
+            <wp:cNvGraphicFramePr>
+              <a:graphicFrameLocks xmlns:a="http://schemas.openxmlformats.org/drawingml/2006/main" noChangeAspect="1"/>
+            </wp:cNvGraphicFramePr>
+            <a:graphic xmlns:a="http://schemas.openxmlformats.org/drawingml/2006/main">
+              <a:graphicData uri="http://schemas.openxmlformats.org/drawingml/2006/picture">
+                <pic:pic xmlns:pic="http://schemas.openxmlformats.org/drawingml/2006/picture">
+                  <pic:nvPicPr>
+                    <pic:cNvPr id="15" name="图片 14"/>
+                    <pic:cNvPicPr>
+                      <a:picLocks noChangeAspect="1"/>
+                    </pic:cNvPicPr>
+                  </pic:nvPicPr>
+                  <pic:blipFill>
+                    <a:blip r:embed="rId17"/>
+                    <a:stretch>
+                      <a:fillRect/>
+                    </a:stretch>
+                  </pic:blipFill>
+                  <pic:spPr>
+                    <a:xfrm>
+                      <a:off x="0" y="0"/>
+                      <a:ext cx="5258435" cy="2581910"/>
+                    </a:xfrm>
+                    <a:prstGeom prst="rect">
+                      <a:avLst/>
+                    </a:prstGeom>
+                    <a:noFill/>
+                    <a:ln>
+                      <a:noFill/>
+                    </a:ln>
+                  </pic:spPr>
+                </pic:pic>
+              </a:graphicData>
+            </a:graphic>
+          </wp:inline>
+        </w:drawing>
+      </w:r>
+    </w:p>
+    <w:p>
+      <w:pPr>
+        <w:pStyle w:val="2"/>
+        <w:keepNext w:val="0"/>
+        <w:keepLines w:val="0"/>
+        <w:widowControl/>
+        <w:suppressLineNumbers w:val="0"/>
+        <w:shd w:val="clear" w:fill="FFFFFF"/>
+        <w:spacing w:line="13" w:lineRule="atLeast"/>
+        <w:ind w:left="0" w:firstLine="0"/>
+        <w:rPr>
+          <w:rFonts w:ascii="Georgia" w:hAnsi="Georgia" w:eastAsia="Georgia" w:cs="Georgia"/>
+          <w:i w:val="0"/>
+          <w:iCs w:val="0"/>
+          <w:caps w:val="0"/>
+          <w:color w:val="242424"/>
+          <w:spacing w:val="0"/>
+        </w:rPr>
+      </w:pPr>
+      <w:r>
+        <w:rPr>
+          <w:rFonts w:hint="default" w:ascii="Georgia" w:hAnsi="Georgia" w:eastAsia="Georgia" w:cs="Georgia"/>
+          <w:i w:val="0"/>
+          <w:iCs w:val="0"/>
+          <w:caps w:val="0"/>
+          <w:color w:val="242424"/>
+          <w:spacing w:val="0"/>
+          <w:shd w:val="clear" w:fill="FFFFFF"/>
+        </w:rPr>
+        <w:t>使用 Dockerfile 定制镜像</w:t>
+      </w:r>
+    </w:p>
+    <w:p>
+      <w:pPr>
+        <w:numPr>
+          <w:numId w:val="0"/>
+        </w:numPr>
+        <w:ind w:leftChars="0"/>
+        <w:jc w:val="left"/>
+        <w:rPr>
+          <w:rFonts w:hint="default"/>
+          <w:lang w:val="en-US" w:eastAsia="zh-CN"/>
+        </w:rPr>
+      </w:pPr>
     </w:p>
     <w:p>
       <w:pPr>
@@ -724,7 +1845,7 @@
                     </pic:cNvPicPr>
                   </pic:nvPicPr>
                   <pic:blipFill>
-                    <a:blip r:embed="rId5"/>
+                    <a:blip r:embed="rId18"/>
                     <a:stretch>
                       <a:fillRect/>
                     </a:stretch>
@@ -763,6 +1884,21 @@
           <w:szCs w:val="18"/>
         </w:rPr>
       </w:pPr>
+    </w:p>
+    <w:p>
+      <w:pPr>
+        <w:widowControl w:val="0"/>
+        <w:numPr>
+          <w:ilvl w:val="0"/>
+          <w:numId w:val="0"/>
+        </w:numPr>
+        <w:jc w:val="left"/>
+        <w:rPr>
+          <w:rFonts w:hint="eastAsia" w:ascii="宋体" w:hAnsi="宋体" w:eastAsia="宋体"/>
+          <w:sz w:val="18"/>
+          <w:szCs w:val="18"/>
+        </w:rPr>
+      </w:pPr>
       <w:r>
         <w:drawing>
           <wp:inline distT="0" distB="0" distL="114300" distR="114300">
@@ -782,7 +1918,7 @@
                     </pic:cNvPicPr>
                   </pic:nvPicPr>
                   <pic:blipFill>
-                    <a:blip r:embed="rId6"/>
+                    <a:blip r:embed="rId19"/>
                     <a:stretch>
                       <a:fillRect/>
                     </a:stretch>
@@ -846,7 +1982,7 @@
                     </pic:cNvPicPr>
                   </pic:nvPicPr>
                   <pic:blipFill>
-                    <a:blip r:embed="rId7"/>
+                    <a:blip r:embed="rId20"/>
                     <a:stretch>
                       <a:fillRect/>
                     </a:stretch>

</xml_diff>